<commit_message>
Build with chapter 9
</commit_message>
<xml_diff>
--- a/chouinard.docx
+++ b/chouinard.docx
@@ -1063,6 +1063,506 @@
       </w:pPr>
       <w:r>
         <w:t xml:space="preserve">B. rescue</w:t>
+      </w:r>
+    </w:p>
+    <w:p>
+      <w:pPr>
+        <w:pStyle w:val="Heading1"/>
+      </w:pPr>
+      <w:bookmarkStart w:id="22" w:name="chapter-9"/>
+      <w:r>
+        <w:t xml:space="preserve">Chapter 9</w:t>
+      </w:r>
+      <w:bookmarkEnd w:id="22"/>
+    </w:p>
+    <w:p>
+      <w:pPr>
+        <w:numPr>
+          <w:ilvl w:val="0"/>
+          <w:numId w:val="1003"/>
+        </w:numPr>
+      </w:pPr>
+      <w:r>
+        <w:t xml:space="preserve">Which command entered without arguments is used to display a list of processes running in the current shell?</w:t>
+      </w:r>
+    </w:p>
+    <w:p>
+      <w:pPr>
+        <w:numPr>
+          <w:ilvl w:val="0"/>
+          <w:numId w:val="1000"/>
+        </w:numPr>
+      </w:pPr>
+      <w:r>
+        <w:t xml:space="preserve">D. ps</w:t>
+      </w:r>
+    </w:p>
+    <w:p>
+      <w:pPr>
+        <w:numPr>
+          <w:ilvl w:val="0"/>
+          <w:numId w:val="1003"/>
+        </w:numPr>
+      </w:pPr>
+      <w:r>
+        <w:t xml:space="preserve">Which of the following statements is true? (Choose all that apply.)</w:t>
+      </w:r>
+    </w:p>
+    <w:p>
+      <w:pPr>
+        <w:numPr>
+          <w:ilvl w:val="0"/>
+          <w:numId w:val="1000"/>
+        </w:numPr>
+      </w:pPr>
+      <w:r>
+        <w:t xml:space="preserve">B. If /etc/cron.allow exists, only users listed in it can use the cron command.</w:t>
+      </w:r>
+      <w:r>
+        <w:t xml:space="preserve"> </w:t>
+      </w:r>
+      <w:r>
+        <w:t xml:space="preserve">C. If /etc/cron.deny exists and /etc/cron.allow does not exist, any user not listed in /etc/cron.deny can use the cron command.</w:t>
+      </w:r>
+    </w:p>
+    <w:p>
+      <w:pPr>
+        <w:numPr>
+          <w:ilvl w:val="0"/>
+          <w:numId w:val="1000"/>
+        </w:numPr>
+      </w:pPr>
+      <w:r>
+        <w:t xml:space="preserve">If both exist, only /etc/cron.allow is processed.</w:t>
+      </w:r>
+    </w:p>
+    <w:p>
+      <w:pPr>
+        <w:numPr>
+          <w:ilvl w:val="0"/>
+          <w:numId w:val="1003"/>
+        </w:numPr>
+      </w:pPr>
+      <w:r>
+        <w:t xml:space="preserve">Where are individual user tasks scheduled to run with the cron daemon stored on a Fedora system?</w:t>
+      </w:r>
+    </w:p>
+    <w:p>
+      <w:pPr>
+        <w:numPr>
+          <w:ilvl w:val="0"/>
+          <w:numId w:val="1000"/>
+        </w:numPr>
+      </w:pPr>
+      <w:r>
+        <w:t xml:space="preserve">D. /var/spool/cron/(the user’s login name)</w:t>
+      </w:r>
+    </w:p>
+    <w:p>
+      <w:pPr>
+        <w:numPr>
+          <w:ilvl w:val="0"/>
+          <w:numId w:val="1003"/>
+        </w:numPr>
+      </w:pPr>
+      <w:r>
+        <w:t xml:space="preserve">Which process will always have a PID of 1 and a PPID of 0?</w:t>
+      </w:r>
+    </w:p>
+    <w:p>
+      <w:pPr>
+        <w:numPr>
+          <w:ilvl w:val="0"/>
+          <w:numId w:val="1000"/>
+        </w:numPr>
+      </w:pPr>
+      <w:r>
+        <w:t xml:space="preserve">C. init</w:t>
+      </w:r>
+    </w:p>
+    <w:p>
+      <w:pPr>
+        <w:numPr>
+          <w:ilvl w:val="0"/>
+          <w:numId w:val="1003"/>
+        </w:numPr>
+      </w:pPr>
+      <w:r>
+        <w:t xml:space="preserve">A process spawning or initiating another process is referred to as __________________</w:t>
+      </w:r>
+    </w:p>
+    <w:p>
+      <w:pPr>
+        <w:numPr>
+          <w:ilvl w:val="0"/>
+          <w:numId w:val="1000"/>
+        </w:numPr>
+      </w:pPr>
+      <w:r>
+        <w:t xml:space="preserve">D. parenting</w:t>
+      </w:r>
+      <w:r>
+        <w:t xml:space="preserve"> </w:t>
+      </w:r>
+      <w:r>
+        <w:rPr>
+          <w:i/>
+        </w:rPr>
+        <w:t xml:space="preserve">“</w:t>
+      </w:r>
+      <w:r>
+        <w:rPr>
+          <w:i/>
+        </w:rPr>
+        <w:t xml:space="preserve">parenting</w:t>
+      </w:r>
+      <w:r>
+        <w:rPr>
+          <w:i/>
+        </w:rPr>
+        <w:t xml:space="preserve">”</w:t>
+      </w:r>
+      <w:r>
+        <w:rPr>
+          <w:i/>
+        </w:rPr>
+        <w:t xml:space="preserve"> </w:t>
+      </w:r>
+      <w:r>
+        <w:rPr>
+          <w:i/>
+        </w:rPr>
+        <w:t xml:space="preserve">doesn’t appear to be mentioned elsewhere in the book but that’s the best way to describe one process starting another.</w:t>
+      </w:r>
+    </w:p>
+    <w:p>
+      <w:pPr>
+        <w:numPr>
+          <w:ilvl w:val="0"/>
+          <w:numId w:val="1003"/>
+        </w:numPr>
+      </w:pPr>
+      <w:r>
+        <w:t xml:space="preserve">As daemon processes are not associated with terminals, you must use the –e switch with the ps command to view them. True or False?</w:t>
+      </w:r>
+    </w:p>
+    <w:p>
+      <w:pPr>
+        <w:numPr>
+          <w:ilvl w:val="0"/>
+          <w:numId w:val="1000"/>
+        </w:numPr>
+      </w:pPr>
+      <w:r>
+        <w:t xml:space="preserve">True</w:t>
+      </w:r>
+    </w:p>
+    <w:p>
+      <w:pPr>
+        <w:numPr>
+          <w:ilvl w:val="0"/>
+          <w:numId w:val="1003"/>
+        </w:numPr>
+      </w:pPr>
+      <w:r>
+        <w:t xml:space="preserve">Which of the following commands will most likely increase the chance of a process receiving more time slices?</w:t>
+      </w:r>
+    </w:p>
+    <w:p>
+      <w:pPr>
+        <w:numPr>
+          <w:ilvl w:val="0"/>
+          <w:numId w:val="1000"/>
+        </w:numPr>
+      </w:pPr>
+      <w:r>
+        <w:t xml:space="preserve">C. renice -12</w:t>
+      </w:r>
+    </w:p>
+    <w:p>
+      <w:pPr>
+        <w:numPr>
+          <w:ilvl w:val="0"/>
+          <w:numId w:val="1003"/>
+        </w:numPr>
+      </w:pPr>
+      <w:r>
+        <w:t xml:space="preserve">How can you bypass the wait function and send a user process to the background?</w:t>
+      </w:r>
+    </w:p>
+    <w:p>
+      <w:pPr>
+        <w:numPr>
+          <w:ilvl w:val="0"/>
+          <w:numId w:val="1000"/>
+        </w:numPr>
+      </w:pPr>
+      <w:r>
+        <w:t xml:space="preserve">A. This cannot happen once a process is executing; it can be done only when the command is started by placing an ampersand (&amp;) after it.</w:t>
+      </w:r>
+    </w:p>
+    <w:p>
+      <w:pPr>
+        <w:numPr>
+          <w:ilvl w:val="0"/>
+          <w:numId w:val="1003"/>
+        </w:numPr>
+      </w:pPr>
+      <w:r>
+        <w:t xml:space="preserve">The at command is used to _________________</w:t>
+      </w:r>
+    </w:p>
+    <w:p>
+      <w:pPr>
+        <w:numPr>
+          <w:ilvl w:val="0"/>
+          <w:numId w:val="1000"/>
+        </w:numPr>
+      </w:pPr>
+      <w:r>
+        <w:t xml:space="preserve">C. schedule processes to run at a single instance in the future</w:t>
+      </w:r>
+    </w:p>
+    <w:p>
+      <w:pPr>
+        <w:numPr>
+          <w:ilvl w:val="0"/>
+          <w:numId w:val="1003"/>
+        </w:numPr>
+      </w:pPr>
+      <w:r>
+        <w:t xml:space="preserve">What command is used to view and modify user jobs scheduled to run with cron?</w:t>
+      </w:r>
+    </w:p>
+    <w:p>
+      <w:pPr>
+        <w:numPr>
+          <w:ilvl w:val="0"/>
+          <w:numId w:val="1000"/>
+        </w:numPr>
+      </w:pPr>
+      <w:r>
+        <w:t xml:space="preserve">A. crontab</w:t>
+      </w:r>
+    </w:p>
+    <w:p>
+      <w:pPr>
+        <w:numPr>
+          <w:ilvl w:val="0"/>
+          <w:numId w:val="1003"/>
+        </w:numPr>
+      </w:pPr>
+      <w:r>
+        <w:t xml:space="preserve">Every process has a process ID and a __________________</w:t>
+      </w:r>
+    </w:p>
+    <w:p>
+      <w:pPr>
+        <w:numPr>
+          <w:ilvl w:val="0"/>
+          <w:numId w:val="1000"/>
+        </w:numPr>
+      </w:pPr>
+      <w:r>
+        <w:t xml:space="preserve">D. parent process ID - PPID</w:t>
+      </w:r>
+    </w:p>
+    <w:p>
+      <w:pPr>
+        <w:numPr>
+          <w:ilvl w:val="0"/>
+          <w:numId w:val="1003"/>
+        </w:numPr>
+      </w:pPr>
+      <w:r>
+        <w:t xml:space="preserve">The killall command terminates ______________</w:t>
+      </w:r>
+    </w:p>
+    <w:p>
+      <w:pPr>
+        <w:numPr>
+          <w:ilvl w:val="0"/>
+          <w:numId w:val="1000"/>
+        </w:numPr>
+      </w:pPr>
+      <w:r>
+        <w:t xml:space="preserve">D. all instances of a process with the same name</w:t>
+      </w:r>
+    </w:p>
+    <w:p>
+      <w:pPr>
+        <w:numPr>
+          <w:ilvl w:val="0"/>
+          <w:numId w:val="1003"/>
+        </w:numPr>
+      </w:pPr>
+      <w:r>
+        <w:t xml:space="preserve">Nice values are used to affect process priorities using a range between ___________</w:t>
+      </w:r>
+    </w:p>
+    <w:p>
+      <w:pPr>
+        <w:numPr>
+          <w:ilvl w:val="0"/>
+          <w:numId w:val="1000"/>
+        </w:numPr>
+      </w:pPr>
+      <w:r>
+        <w:t xml:space="preserve">D. −20 and 19</w:t>
+      </w:r>
+    </w:p>
+    <w:p>
+      <w:pPr>
+        <w:numPr>
+          <w:ilvl w:val="0"/>
+          <w:numId w:val="1003"/>
+        </w:numPr>
+      </w:pPr>
+      <w:r>
+        <w:t xml:space="preserve">What is the name given to a process not associated with a terminal?</w:t>
+      </w:r>
+    </w:p>
+    <w:p>
+      <w:pPr>
+        <w:numPr>
+          <w:ilvl w:val="0"/>
+          <w:numId w:val="1000"/>
+        </w:numPr>
+      </w:pPr>
+      <w:r>
+        <w:t xml:space="preserve">D. daemon process</w:t>
+      </w:r>
+    </w:p>
+    <w:p>
+      <w:pPr>
+        <w:numPr>
+          <w:ilvl w:val="0"/>
+          <w:numId w:val="1003"/>
+        </w:numPr>
+      </w:pPr>
+      <w:r>
+        <w:t xml:space="preserve">To kill a process running in the background, you must place a % character before its process ID. True or False?</w:t>
+      </w:r>
+    </w:p>
+    <w:p>
+      <w:pPr>
+        <w:numPr>
+          <w:ilvl w:val="0"/>
+          <w:numId w:val="1000"/>
+        </w:numPr>
+      </w:pPr>
+      <w:r>
+        <w:t xml:space="preserve">True</w:t>
+      </w:r>
+    </w:p>
+    <w:p>
+      <w:pPr>
+        <w:numPr>
+          <w:ilvl w:val="0"/>
+          <w:numId w:val="1003"/>
+        </w:numPr>
+      </w:pPr>
+      <w:r>
+        <w:t xml:space="preserve">What kill level signal cannot be trapped?</w:t>
+      </w:r>
+    </w:p>
+    <w:p>
+      <w:pPr>
+        <w:numPr>
+          <w:ilvl w:val="0"/>
+          <w:numId w:val="1000"/>
+        </w:numPr>
+      </w:pPr>
+      <w:r>
+        <w:t xml:space="preserve">B. 9</w:t>
+      </w:r>
+    </w:p>
+    <w:p>
+      <w:pPr>
+        <w:numPr>
+          <w:ilvl w:val="0"/>
+          <w:numId w:val="1003"/>
+        </w:numPr>
+      </w:pPr>
+      <w:r>
+        <w:t xml:space="preserve">A runaway process that is faulty and consuming mass amounts of system resources _________________</w:t>
+      </w:r>
+    </w:p>
+    <w:p>
+      <w:pPr>
+        <w:numPr>
+          <w:ilvl w:val="0"/>
+          <w:numId w:val="1000"/>
+        </w:numPr>
+      </w:pPr>
+      <w:r>
+        <w:t xml:space="preserve">D. is a rogue process</w:t>
+      </w:r>
+    </w:p>
+    <w:p>
+      <w:pPr>
+        <w:numPr>
+          <w:ilvl w:val="0"/>
+          <w:numId w:val="1003"/>
+        </w:numPr>
+      </w:pPr>
+      <w:r>
+        <w:t xml:space="preserve">When you run the ps command, how are daemon processes recognized?</w:t>
+      </w:r>
+    </w:p>
+    <w:p>
+      <w:pPr>
+        <w:numPr>
+          <w:ilvl w:val="0"/>
+          <w:numId w:val="1000"/>
+        </w:numPr>
+      </w:pPr>
+      <w:r>
+        <w:t xml:space="preserve">B. There is a question mark in the TTY column.</w:t>
+      </w:r>
+    </w:p>
+    <w:p>
+      <w:pPr>
+        <w:numPr>
+          <w:ilvl w:val="0"/>
+          <w:numId w:val="1003"/>
+        </w:numPr>
+      </w:pPr>
+      <w:r>
+        <w:t xml:space="preserve">Which command is used to gain real-time information about processes running on the system, with the most processor-intensive processes appearing at the beginning of the list?</w:t>
+      </w:r>
+    </w:p>
+    <w:p>
+      <w:pPr>
+        <w:numPr>
+          <w:ilvl w:val="0"/>
+          <w:numId w:val="1000"/>
+        </w:numPr>
+      </w:pPr>
+      <w:r>
+        <w:t xml:space="preserve">C. top</w:t>
+      </w:r>
+    </w:p>
+    <w:p>
+      <w:pPr>
+        <w:numPr>
+          <w:ilvl w:val="0"/>
+          <w:numId w:val="1003"/>
+        </w:numPr>
+      </w:pPr>
+      <w:r>
+        <w:t xml:space="preserve">Which command can be used to see processes running in the background?</w:t>
+      </w:r>
+    </w:p>
+    <w:p>
+      <w:pPr>
+        <w:numPr>
+          <w:ilvl w:val="0"/>
+          <w:numId w:val="1000"/>
+        </w:numPr>
+      </w:pPr>
+      <w:r>
+        <w:t xml:space="preserve">B. jobs</w:t>
       </w:r>
     </w:p>
     <w:sectPr>
@@ -1603,6 +2103,36 @@
     </w:lvlOverride>
   </w:num>
   <w:num w:numId="1002">
+    <w:abstractNumId w:val="99411"/>
+    <w:lvlOverride w:ilvl="0">
+      <w:startOverride w:val="1"/>
+    </w:lvlOverride>
+    <w:lvlOverride w:ilvl="1">
+      <w:startOverride w:val="1"/>
+    </w:lvlOverride>
+    <w:lvlOverride w:ilvl="2">
+      <w:startOverride w:val="1"/>
+    </w:lvlOverride>
+    <w:lvlOverride w:ilvl="3">
+      <w:startOverride w:val="1"/>
+    </w:lvlOverride>
+    <w:lvlOverride w:ilvl="4">
+      <w:startOverride w:val="1"/>
+    </w:lvlOverride>
+    <w:lvlOverride w:ilvl="5">
+      <w:startOverride w:val="1"/>
+    </w:lvlOverride>
+    <w:lvlOverride w:ilvl="6">
+      <w:startOverride w:val="1"/>
+    </w:lvlOverride>
+    <w:lvlOverride w:ilvl="7">
+      <w:startOverride w:val="1"/>
+    </w:lvlOverride>
+    <w:lvlOverride w:ilvl="8">
+      <w:startOverride w:val="1"/>
+    </w:lvlOverride>
+  </w:num>
+  <w:num w:numId="1003">
     <w:abstractNumId w:val="99411"/>
     <w:lvlOverride w:ilvl="0">
       <w:startOverride w:val="1"/>

</xml_diff>